<commit_message>
update html form& table
</commit_message>
<xml_diff>
--- a/module 1/3. Mô tả thuật toán bằng Psuedo code & Flowchart/Bai_tap/[Bài tập] Mô tả thuật toán tìm giá trị lớn nhất trong 3 số.docx
+++ b/module 1/3. Mô tả thuật toán bằng Psuedo code & Flowchart/Bai_tap/[Bài tập] Mô tả thuật toán tìm giá trị lớn nhất trong 3 số.docx
@@ -39,8 +39,6 @@
       <w:r>
         <w:t xml:space="preserve">Input a, b, c </w:t>
       </w:r>
-      <w:bookmarkStart w:id="0" w:name="_GoBack"/>
-      <w:bookmarkEnd w:id="0"/>
     </w:p>
     <w:p>
       <w:r>
@@ -55,11 +53,6 @@
     <w:p>
       <w:r>
         <w:t xml:space="preserve">Display Max = a </w:t>
-      </w:r>
-    </w:p>
-    <w:p>
-      <w:r>
-        <w:t>END IF</w:t>
       </w:r>
     </w:p>
     <w:p>
@@ -528,10 +521,7 @@
                               <w:jc w:val="center"/>
                             </w:pPr>
                             <w:r>
-                              <w:t>a = Max</w:t>
-                            </w:r>
-                            <w:r>
-                              <w:t xml:space="preserve"> </w:t>
+                              <w:t xml:space="preserve">a = Max </w:t>
                             </w:r>
                           </w:p>
                         </w:txbxContent>
@@ -727,13 +717,7 @@
                               <w:jc w:val="center"/>
                             </w:pPr>
                             <w:r>
-                              <w:t xml:space="preserve">Input </w:t>
-                            </w:r>
-                            <w:r>
-                              <w:t>a, b, c</w:t>
-                            </w:r>
-                            <w:r>
-                              <w:t xml:space="preserve"> </w:t>
+                              <w:t xml:space="preserve">Input a, b, c </w:t>
                             </w:r>
                           </w:p>
                         </w:txbxContent>
@@ -859,7 +843,10 @@
     <w:p/>
     <w:p/>
     <w:p/>
-    <w:p/>
+    <w:p>
+      <w:bookmarkStart w:id="0" w:name="_GoBack"/>
+      <w:bookmarkEnd w:id="0"/>
+    </w:p>
     <w:p>
       <w:pPr>
         <w:tabs>
@@ -2358,10 +2345,7 @@
                               <w:jc w:val="center"/>
                             </w:pPr>
                             <w:r>
-                              <w:t>Display Max = c</w:t>
-                            </w:r>
-                            <w:r>
-                              <w:t xml:space="preserve"> </w:t>
+                              <w:t xml:space="preserve">Display Max = c </w:t>
                             </w:r>
                           </w:p>
                         </w:txbxContent>

</xml_diff>